<commit_message>
18:52 2019 09 13
</commit_message>
<xml_diff>
--- a/app/static/out/info_A1.docx
+++ b/app/static/out/info_A1.docx
@@ -123,22 +123,8 @@
           <w:rtl w:val="0"/>
           <w:lang w:val="en-US"/>
         </w:rPr>
-        <w:t>*** INFO ***</w:t>
+        <w:t xml:space="preserve">*** </w:t>
       </w:r>
-    </w:p>
-    <w:p>
-      <w:pPr>
-        <w:pStyle w:val="Normal.0"/>
-        <w:spacing w:line="276" w:lineRule="auto"/>
-        <w:jc w:val="center"/>
-        <w:rPr>
-          <w:rFonts w:ascii="DotumChe" w:cs="DotumChe" w:hAnsi="DotumChe" w:eastAsia="DotumChe"/>
-          <w:b w:val="1"/>
-          <w:bCs w:val="1"/>
-          <w:sz w:val="20"/>
-          <w:szCs w:val="20"/>
-        </w:rPr>
-      </w:pPr>
       <w:r>
         <w:rPr>
           <w:rFonts w:ascii="DotumChe" w:cs="DotumChe" w:hAnsi="DotumChe" w:eastAsia="DotumChe"/>
@@ -149,6 +135,44 @@
           <w:rtl w:val="0"/>
           <w:lang w:val="en-US"/>
         </w:rPr>
+        <w:t>INFO</w:t>
+      </w:r>
+      <w:r>
+        <w:rPr>
+          <w:rFonts w:ascii="DotumChe" w:cs="DotumChe" w:hAnsi="DotumChe" w:eastAsia="DotumChe"/>
+          <w:b w:val="1"/>
+          <w:bCs w:val="1"/>
+          <w:sz w:val="20"/>
+          <w:szCs w:val="20"/>
+          <w:rtl w:val="0"/>
+          <w:lang w:val="en-US"/>
+        </w:rPr>
+        <w:t xml:space="preserve"> ***</w:t>
+      </w:r>
+    </w:p>
+    <w:p>
+      <w:pPr>
+        <w:pStyle w:val="Normal.0"/>
+        <w:spacing w:line="276" w:lineRule="auto"/>
+        <w:jc w:val="center"/>
+        <w:rPr>
+          <w:rFonts w:ascii="DotumChe" w:cs="DotumChe" w:hAnsi="DotumChe" w:eastAsia="DotumChe"/>
+          <w:b w:val="1"/>
+          <w:bCs w:val="1"/>
+          <w:sz w:val="20"/>
+          <w:szCs w:val="20"/>
+        </w:rPr>
+      </w:pPr>
+      <w:r>
+        <w:rPr>
+          <w:rFonts w:ascii="DotumChe" w:cs="DotumChe" w:hAnsi="DotumChe" w:eastAsia="DotumChe"/>
+          <w:b w:val="1"/>
+          <w:bCs w:val="1"/>
+          <w:sz w:val="20"/>
+          <w:szCs w:val="20"/>
+          <w:rtl w:val="0"/>
+          <w:lang w:val="en-US"/>
+        </w:rPr>
         <w:t>Tisch Nr. A1</w:t>
       </w:r>
     </w:p>
@@ -158,7 +182,7 @@
         <w:spacing w:line="276" w:lineRule="auto"/>
         <w:jc w:val="center"/>
         <w:rPr>
-          <w:rFonts w:ascii="Calibri" w:cs="Calibri" w:hAnsi="Calibri" w:eastAsia="Calibri"/>
+          <w:rFonts w:ascii="DotumChe" w:cs="DotumChe" w:hAnsi="DotumChe" w:eastAsia="DotumChe"/>
           <w:b w:val="1"/>
           <w:bCs w:val="1"/>
           <w:sz w:val="20"/>
@@ -175,8 +199,22 @@
           <w:rtl w:val="0"/>
           <w:lang w:val="en-US"/>
         </w:rPr>
-        <w:t xml:space="preserve">ruft die </w:t>
+        <w:t>Platz Nr. 2</w:t>
       </w:r>
+    </w:p>
+    <w:p>
+      <w:pPr>
+        <w:pStyle w:val="Normal.0"/>
+        <w:spacing w:line="276" w:lineRule="auto"/>
+        <w:jc w:val="center"/>
+        <w:rPr>
+          <w:rFonts w:ascii="Calibri" w:cs="Calibri" w:hAnsi="Calibri" w:eastAsia="Calibri"/>
+          <w:b w:val="1"/>
+          <w:bCs w:val="1"/>
+          <w:sz w:val="20"/>
+          <w:szCs w:val="20"/>
+        </w:rPr>
+      </w:pPr>
       <w:r>
         <w:rPr>
           <w:rFonts w:ascii="DotumChe" w:cs="DotumChe" w:hAnsi="DotumChe" w:eastAsia="DotumChe"/>
@@ -187,7 +225,7 @@
           <w:rtl w:val="0"/>
           <w:lang w:val="en-US"/>
         </w:rPr>
-        <w:t>Abrechnungen!</w:t>
+        <w:t>ruft die Service!</w:t>
       </w:r>
     </w:p>
     <w:p>
@@ -228,7 +266,7 @@
           <w:rtl w:val="0"/>
           <w:lang w:val="en-US"/>
         </w:rPr>
-        <w:t>13.09.2019, 16:31:51</w:t>
+        <w:t>13.09.2019, 17:50:14</w:t>
       </w:r>
     </w:p>
     <w:p>
@@ -310,6 +348,20 @@
           <w:bottom w:val="dotted" w:color="000000" w:sz="24" w:space="0" w:shadow="0" w:frame="0"/>
           <w:right w:val="nil"/>
         </w:pBdr>
+        <w:spacing w:line="276" w:lineRule="auto"/>
+        <w:jc w:val="center"/>
+        <w:rPr>
+          <w:rFonts w:ascii="DotumChe" w:cs="DotumChe" w:hAnsi="DotumChe" w:eastAsia="DotumChe"/>
+          <w:b w:val="1"/>
+          <w:bCs w:val="1"/>
+          <w:sz w:val="20"/>
+          <w:szCs w:val="20"/>
+        </w:rPr>
+      </w:pPr>
+    </w:p>
+    <w:p>
+      <w:pPr>
+        <w:pStyle w:val="Normal.0"/>
         <w:spacing w:line="276" w:lineRule="auto"/>
         <w:jc w:val="center"/>
         <w:rPr>
@@ -675,9 +727,6 @@
       <w:u w:val="none" w:color="000000"/>
       <w:vertAlign w:val="baseline"/>
       <w:lang w:val="en-US"/>
-      <w14:textOutline>
-        <w14:noFill/>
-      </w14:textOutline>
       <w14:textFill>
         <w14:solidFill>
           <w14:srgbClr w14:val="000000"/>
@@ -833,9 +882,9 @@
         </a:effectStyle>
         <a:effectStyle>
           <a:effectLst>
-            <a:outerShdw sx="100000" sy="100000" kx="0" ky="0" algn="b" rotWithShape="0" blurRad="38100" dist="23000" dir="5400000">
+            <a:outerShdw sx="100000" sy="100000" kx="0" ky="0" algn="b" rotWithShape="0" blurRad="38100" dist="20000" dir="5400000">
               <a:srgbClr val="000000">
-                <a:alpha val="35000"/>
+                <a:alpha val="38000"/>
               </a:srgbClr>
             </a:outerShdw>
           </a:effectLst>
@@ -915,7 +964,7 @@
         </a:effectLst>
         <a:sp3d/>
       </a:spPr>
-      <a:bodyPr rot="0" spcFirstLastPara="1" vertOverflow="overflow" horzOverflow="overflow" vert="horz" wrap="square" lIns="45718" tIns="45718" rIns="45718" bIns="45718" numCol="1" spcCol="38100" rtlCol="0" anchor="ctr" upright="0">
+      <a:bodyPr rot="0" spcFirstLastPara="1" vertOverflow="overflow" horzOverflow="overflow" vert="horz" wrap="square" lIns="45719" tIns="45719" rIns="45719" bIns="45719" numCol="1" spcCol="38100" rtlCol="0" anchor="ctr" upright="0">
         <a:spAutoFit/>
       </a:bodyPr>
       <a:lstStyle>
@@ -943,10 +992,10 @@
             </a:solidFill>
             <a:effectLst/>
             <a:uFillTx/>
-            <a:latin typeface="+mn-lt"/>
-            <a:ea typeface="+mn-ea"/>
-            <a:cs typeface="+mn-cs"/>
-            <a:sym typeface="Helvetica Neue"/>
+            <a:latin typeface="Calibri"/>
+            <a:ea typeface="Calibri"/>
+            <a:cs typeface="Calibri"/>
+            <a:sym typeface="Calibri"/>
           </a:defRPr>
         </a:defPPr>
         <a:lvl1pPr marL="0" marR="0" indent="0" algn="l" defTabSz="914400" rtl="0" fontAlgn="auto" latinLnBrk="1" hangingPunct="0">
@@ -1202,9 +1251,9 @@
           <a:round/>
         </a:ln>
         <a:effectLst>
-          <a:outerShdw sx="100000" sy="100000" kx="0" ky="0" algn="b" rotWithShape="0" blurRad="38100" dist="23000" dir="5400000">
+          <a:outerShdw sx="100000" sy="100000" kx="0" ky="0" algn="b" rotWithShape="0" blurRad="38100" dist="20000" dir="5400000">
             <a:srgbClr val="000000">
-              <a:alpha val="35000"/>
+              <a:alpha val="38000"/>
             </a:srgbClr>
           </a:outerShdw>
         </a:effectLst>
@@ -1492,7 +1541,7 @@
         <a:effectLst/>
         <a:sp3d/>
       </a:spPr>
-      <a:bodyPr rot="0" spcFirstLastPara="1" vertOverflow="overflow" horzOverflow="overflow" vert="horz" wrap="square" lIns="45718" tIns="45718" rIns="45718" bIns="45718" numCol="1" spcCol="38100" rtlCol="0" anchor="t" upright="0">
+      <a:bodyPr rot="0" spcFirstLastPara="1" vertOverflow="overflow" horzOverflow="overflow" vert="horz" wrap="square" lIns="45719" tIns="45719" rIns="45719" bIns="45719" numCol="1" spcCol="38100" rtlCol="0" anchor="t" upright="0">
         <a:spAutoFit/>
       </a:bodyPr>
       <a:lstStyle>
@@ -1520,10 +1569,10 @@
             </a:solidFill>
             <a:effectLst/>
             <a:uFillTx/>
-            <a:latin typeface="+mn-lt"/>
-            <a:ea typeface="+mn-ea"/>
-            <a:cs typeface="+mn-cs"/>
-            <a:sym typeface="Helvetica Neue"/>
+            <a:latin typeface="Calibri"/>
+            <a:ea typeface="Calibri"/>
+            <a:cs typeface="Calibri"/>
+            <a:sym typeface="Calibri"/>
           </a:defRPr>
         </a:defPPr>
         <a:lvl1pPr marL="0" marR="0" indent="0" algn="l" defTabSz="914400" rtl="0" fontAlgn="auto" latinLnBrk="1" hangingPunct="0">

</xml_diff>

<commit_message>
buffet type updating bug error with condition key
</commit_message>
<xml_diff>
--- a/app/static/out/info_A1.docx
+++ b/app/static/out/info_A1.docx
@@ -187,7 +187,7 @@
           <w:rtl w:val="0"/>
           <w:lang w:val="en-US"/>
         </w:rPr>
-        <w:t xml:space="preserve"> mit  Zahlung</w:t>
+        <w:t xml:space="preserve"> mit Bar Zahlung</w:t>
       </w:r>
       <w:r>
         <w:rPr>
@@ -240,7 +240,7 @@
           <w:rtl w:val="0"/>
           <w:lang w:val="en-US"/>
         </w:rPr>
-        <w:t>20.09.2019, 00:33:36</w:t>
+        <w:t>20.09.2019, 19:16:17</w:t>
       </w:r>
     </w:p>
     <w:p>

</xml_diff>

<commit_message>
new branch for jp buffet
</commit_message>
<xml_diff>
--- a/app/static/out/info_A1.docx
+++ b/app/static/out/info_A1.docx
@@ -199,7 +199,7 @@
           <w:rtl w:val="0"/>
           <w:lang w:val="en-US"/>
         </w:rPr>
-        <w:t>Platz Nr. 2</w:t>
+        <w:t>Platz Nr. 1</w:t>
       </w:r>
     </w:p>
     <w:p>
@@ -266,7 +266,7 @@
           <w:rtl w:val="0"/>
           <w:lang w:val="en-US"/>
         </w:rPr>
-        <w:t>21.09.2019, 11:44:29</w:t>
+        <w:t>21.09.2019, 21:54:16</w:t>
       </w:r>
     </w:p>
     <w:p>

</xml_diff>

<commit_message>
alacarte front end tweak css js and html
</commit_message>
<xml_diff>
--- a/app/static/out/info_A1.docx
+++ b/app/static/out/info_A1.docx
@@ -199,7 +199,7 @@
           <w:rtl w:val="0"/>
           <w:lang w:val="en-US"/>
         </w:rPr>
-        <w:t>Platz Nr. 2</w:t>
+        <w:t>Platz Nr. 3</w:t>
       </w:r>
     </w:p>
     <w:p>
@@ -266,7 +266,7 @@
           <w:rtl w:val="0"/>
           <w:lang w:val="en-US"/>
         </w:rPr>
-        <w:t>21.09.2019, 19:07:53</w:t>
+        <w:t>22.09.2019, 17:36:55</w:t>
       </w:r>
     </w:p>
     <w:p>

</xml_diff>